<commit_message>
added input names.txt,mark1.txt and mark2.txt
</commit_message>
<xml_diff>
--- a/Project Brief .docx
+++ b/Project Brief .docx
@@ -1,6 +1,6 @@
 
 <file path=word/document.xml><?xml version="1.0" encoding="utf-8"?>
-<w:document xmlns:wpc="http://schemas.microsoft.com/office/word/2010/wordprocessingCanvas" xmlns:cx="http://schemas.microsoft.com/office/drawing/2014/chartex" xmlns:cx1="http://schemas.microsoft.com/office/drawing/2015/9/8/chartex" xmlns:cx2="http://schemas.microsoft.com/office/drawing/2015/10/21/chartex" xmlns:cx3="http://schemas.microsoft.com/office/drawing/2016/5/9/chartex" xmlns:cx4="http://schemas.microsoft.com/office/drawing/2016/5/10/chartex" xmlns:cx5="http://schemas.microsoft.com/office/drawing/2016/5/11/chartex" xmlns:cx6="http://schemas.microsoft.com/office/drawing/2016/5/12/chartex" xmlns:cx7="http://schemas.microsoft.com/office/drawing/2016/5/13/chartex" xmlns:cx8="http://schemas.microsoft.com/office/drawing/2016/5/14/chartex" xmlns:mc="http://schemas.openxmlformats.org/markup-compatibility/2006" xmlns:aink="http://schemas.microsoft.com/office/drawing/2016/ink" xmlns:am3d="http://schemas.microsoft.com/office/drawing/2017/model3d" xmlns:o="urn:schemas-microsoft-com:office:office" xmlns:r="http://schemas.openxmlformats.org/officeDocument/2006/relationships" xmlns:m="http://schemas.openxmlformats.org/officeDocument/2006/math" xmlns:v="urn:schemas-microsoft-com:vml" xmlns:wp14="http://schemas.microsoft.com/office/word/2010/wordprocessingDrawing" xmlns:wp="http://schemas.openxmlformats.org/drawingml/2006/wordprocessingDrawing" xmlns:w10="urn:schemas-microsoft-com:office:word" xmlns:w="http://schemas.openxmlformats.org/wordprocessingml/2006/main" xmlns:w14="http://schemas.microsoft.com/office/word/2010/wordml" xmlns:w15="http://schemas.microsoft.com/office/word/2012/wordml" xmlns:w16cid="http://schemas.microsoft.com/office/word/2016/wordml/cid" xmlns:w16se="http://schemas.microsoft.com/office/word/2015/wordml/symex" xmlns:wpg="http://schemas.microsoft.com/office/word/2010/wordprocessingGroup" xmlns:wpi="http://schemas.microsoft.com/office/word/2010/wordprocessingInk" xmlns:wne="http://schemas.microsoft.com/office/word/2006/wordml" xmlns:wps="http://schemas.microsoft.com/office/word/2010/wordprocessingShape" mc:Ignorable="w14 w15 w16se w16cid wp14">
+<w:document xmlns:wpc="http://schemas.microsoft.com/office/word/2010/wordprocessingCanvas" xmlns:cx="http://schemas.microsoft.com/office/drawing/2014/chartex" xmlns:cx1="http://schemas.microsoft.com/office/drawing/2015/9/8/chartex" xmlns:cx2="http://schemas.microsoft.com/office/drawing/2015/10/21/chartex" xmlns:cx3="http://schemas.microsoft.com/office/drawing/2016/5/9/chartex" xmlns:cx4="http://schemas.microsoft.com/office/drawing/2016/5/10/chartex" xmlns:cx5="http://schemas.microsoft.com/office/drawing/2016/5/11/chartex" xmlns:cx6="http://schemas.microsoft.com/office/drawing/2016/5/12/chartex" xmlns:cx7="http://schemas.microsoft.com/office/drawing/2016/5/13/chartex" xmlns:cx8="http://schemas.microsoft.com/office/drawing/2016/5/14/chartex" xmlns:mc="http://schemas.openxmlformats.org/markup-compatibility/2006" xmlns:aink="http://schemas.microsoft.com/office/drawing/2016/ink" xmlns:am3d="http://schemas.microsoft.com/office/drawing/2017/model3d" xmlns:o="urn:schemas-microsoft-com:office:office" xmlns:oel="http://schemas.microsoft.com/office/2019/extlst" xmlns:r="http://schemas.openxmlformats.org/officeDocument/2006/relationships" xmlns:m="http://schemas.openxmlformats.org/officeDocument/2006/math" xmlns:v="urn:schemas-microsoft-com:vml" xmlns:wp14="http://schemas.microsoft.com/office/word/2010/wordprocessingDrawing" xmlns:wp="http://schemas.openxmlformats.org/drawingml/2006/wordprocessingDrawing" xmlns:w10="urn:schemas-microsoft-com:office:word" xmlns:w="http://schemas.openxmlformats.org/wordprocessingml/2006/main" xmlns:w14="http://schemas.microsoft.com/office/word/2010/wordml" xmlns:w15="http://schemas.microsoft.com/office/word/2012/wordml" xmlns:w16cex="http://schemas.microsoft.com/office/word/2018/wordml/cex" xmlns:w16cid="http://schemas.microsoft.com/office/word/2016/wordml/cid" xmlns:w16="http://schemas.microsoft.com/office/word/2018/wordml" xmlns:w16du="http://schemas.microsoft.com/office/word/2023/wordml/word16du" xmlns:w16sdtdh="http://schemas.microsoft.com/office/word/2020/wordml/sdtdatahash" xmlns:w16se="http://schemas.microsoft.com/office/word/2015/wordml/symex" xmlns:wpg="http://schemas.microsoft.com/office/word/2010/wordprocessingGroup" xmlns:wpi="http://schemas.microsoft.com/office/word/2010/wordprocessingInk" xmlns:wne="http://schemas.microsoft.com/office/word/2006/wordml" xmlns:wps="http://schemas.microsoft.com/office/word/2010/wordprocessingShape" mc:Ignorable="w14 w15 w16se w16cid w16 w16cex w16sdtdh w16du wp14">
   <w:body>
     <w:p>
       <w:pPr>
@@ -93,16 +93,7 @@
           <w:szCs w:val="28"/>
           <w:lang w:eastAsia="en-GB"/>
         </w:rPr>
-        <w:t>Your</w:t>
-      </w:r>
-      <w:r>
-        <w:rPr>
-          <w:rFonts w:ascii="Times New Roman" w:eastAsia="Calibri" w:hAnsi="Times New Roman" w:cs="Times New Roman"/>
-          <w:sz w:val="28"/>
-          <w:szCs w:val="28"/>
-          <w:lang w:eastAsia="en-GB"/>
-        </w:rPr>
-        <w:t xml:space="preserve"> overall percentage grade in your SCQF level 6 Computing Science Course is devised by adding the coursework mark (out of 60) to the </w:t>
+        <w:t xml:space="preserve">Your overall percentage grade in your SCQF level 6 Computing Science Course is devised by adding the coursework mark (out of 60) to the </w:t>
       </w:r>
       <w:r>
         <w:rPr>
@@ -750,8 +741,6 @@
           <w:szCs w:val="28"/>
         </w:rPr>
       </w:pPr>
-      <w:bookmarkStart w:id="0" w:name="_GoBack"/>
-      <w:bookmarkEnd w:id="0"/>
       <w:r>
         <w:rPr>
           <w:rFonts w:ascii="Times New Roman" w:hAnsi="Times New Roman" w:cs="Times New Roman"/>
@@ -1202,38 +1191,996 @@
           <w:sz w:val="28"/>
           <w:szCs w:val="28"/>
         </w:rPr>
-        <w:t>Note: You must use the assessment report to record your evidence and submit the finished report to canvas.</w:t>
-      </w:r>
-    </w:p>
-    <w:p>
-      <w:pPr>
-        <w:rPr>
-          <w:rFonts w:ascii="Times New Roman" w:eastAsia="Times New Roman" w:hAnsi="Times New Roman" w:cs="Times New Roman"/>
-          <w:b/>
-          <w:color w:val="000000"/>
-          <w:sz w:val="28"/>
-          <w:szCs w:val="28"/>
-        </w:rPr>
-      </w:pPr>
-      <w:r>
-        <w:rPr>
-          <w:rFonts w:ascii="Times New Roman" w:eastAsia="Times New Roman" w:hAnsi="Times New Roman" w:cs="Times New Roman"/>
-          <w:b/>
-          <w:color w:val="000000"/>
-          <w:sz w:val="28"/>
-          <w:szCs w:val="28"/>
-        </w:rPr>
-        <w:t xml:space="preserve">Good Luck </w:t>
-      </w:r>
-      <w:r>
-        <w:rPr>
-          <w:rFonts w:ascii="Segoe UI Emoji" w:eastAsia="Segoe UI Emoji" w:hAnsi="Segoe UI Emoji" w:cs="Segoe UI Emoji"/>
-          <w:b/>
-          <w:color w:val="000000"/>
-          <w:sz w:val="28"/>
-          <w:szCs w:val="28"/>
-        </w:rPr>
-        <w:t>😊</w:t>
+        <w:t>Name.txt :</w:t>
+      </w:r>
+    </w:p>
+    <w:p>
+      <w:pPr>
+        <w:rPr>
+          <w:rFonts w:ascii="Times New Roman" w:eastAsia="Times New Roman" w:hAnsi="Times New Roman" w:cs="Times New Roman"/>
+          <w:b/>
+          <w:color w:val="000000"/>
+          <w:sz w:val="28"/>
+          <w:szCs w:val="28"/>
+        </w:rPr>
+      </w:pPr>
+      <w:r>
+        <w:rPr>
+          <w:rFonts w:ascii="Times New Roman" w:eastAsia="Times New Roman" w:hAnsi="Times New Roman" w:cs="Times New Roman"/>
+          <w:b/>
+          <w:color w:val="000000"/>
+          <w:sz w:val="28"/>
+          <w:szCs w:val="28"/>
+        </w:rPr>
+        <w:t>Duncan</w:t>
+      </w:r>
+    </w:p>
+    <w:p>
+      <w:pPr>
+        <w:rPr>
+          <w:rFonts w:ascii="Times New Roman" w:eastAsia="Times New Roman" w:hAnsi="Times New Roman" w:cs="Times New Roman"/>
+          <w:b/>
+          <w:color w:val="000000"/>
+          <w:sz w:val="28"/>
+          <w:szCs w:val="28"/>
+        </w:rPr>
+      </w:pPr>
+      <w:r>
+        <w:rPr>
+          <w:rFonts w:ascii="Times New Roman" w:eastAsia="Times New Roman" w:hAnsi="Times New Roman" w:cs="Times New Roman"/>
+          <w:b/>
+          <w:color w:val="000000"/>
+          <w:sz w:val="28"/>
+          <w:szCs w:val="28"/>
+        </w:rPr>
+        <w:t>Grant</w:t>
+      </w:r>
+    </w:p>
+    <w:p>
+      <w:pPr>
+        <w:rPr>
+          <w:rFonts w:ascii="Times New Roman" w:eastAsia="Times New Roman" w:hAnsi="Times New Roman" w:cs="Times New Roman"/>
+          <w:b/>
+          <w:color w:val="000000"/>
+          <w:sz w:val="28"/>
+          <w:szCs w:val="28"/>
+        </w:rPr>
+      </w:pPr>
+      <w:r>
+        <w:rPr>
+          <w:rFonts w:ascii="Times New Roman" w:eastAsia="Times New Roman" w:hAnsi="Times New Roman" w:cs="Times New Roman"/>
+          <w:b/>
+          <w:color w:val="000000"/>
+          <w:sz w:val="28"/>
+          <w:szCs w:val="28"/>
+        </w:rPr>
+        <w:t>Alistair</w:t>
+      </w:r>
+    </w:p>
+    <w:p>
+      <w:pPr>
+        <w:rPr>
+          <w:rFonts w:ascii="Times New Roman" w:eastAsia="Times New Roman" w:hAnsi="Times New Roman" w:cs="Times New Roman"/>
+          <w:b/>
+          <w:color w:val="000000"/>
+          <w:sz w:val="28"/>
+          <w:szCs w:val="28"/>
+        </w:rPr>
+      </w:pPr>
+      <w:r>
+        <w:rPr>
+          <w:rFonts w:ascii="Times New Roman" w:eastAsia="Times New Roman" w:hAnsi="Times New Roman" w:cs="Times New Roman"/>
+          <w:b/>
+          <w:color w:val="000000"/>
+          <w:sz w:val="28"/>
+          <w:szCs w:val="28"/>
+        </w:rPr>
+        <w:t>Fergus</w:t>
+      </w:r>
+    </w:p>
+    <w:p>
+      <w:pPr>
+        <w:rPr>
+          <w:rFonts w:ascii="Times New Roman" w:eastAsia="Times New Roman" w:hAnsi="Times New Roman" w:cs="Times New Roman"/>
+          <w:b/>
+          <w:color w:val="000000"/>
+          <w:sz w:val="28"/>
+          <w:szCs w:val="28"/>
+        </w:rPr>
+      </w:pPr>
+      <w:r>
+        <w:rPr>
+          <w:rFonts w:ascii="Times New Roman" w:eastAsia="Times New Roman" w:hAnsi="Times New Roman" w:cs="Times New Roman"/>
+          <w:b/>
+          <w:color w:val="000000"/>
+          <w:sz w:val="28"/>
+          <w:szCs w:val="28"/>
+        </w:rPr>
+        <w:t>Ivor</w:t>
+      </w:r>
+    </w:p>
+    <w:p>
+      <w:pPr>
+        <w:rPr>
+          <w:rFonts w:ascii="Times New Roman" w:eastAsia="Times New Roman" w:hAnsi="Times New Roman" w:cs="Times New Roman"/>
+          <w:b/>
+          <w:color w:val="000000"/>
+          <w:sz w:val="28"/>
+          <w:szCs w:val="28"/>
+        </w:rPr>
+      </w:pPr>
+      <w:r>
+        <w:rPr>
+          <w:rFonts w:ascii="Times New Roman" w:eastAsia="Times New Roman" w:hAnsi="Times New Roman" w:cs="Times New Roman"/>
+          <w:b/>
+          <w:color w:val="000000"/>
+          <w:sz w:val="28"/>
+          <w:szCs w:val="28"/>
+        </w:rPr>
+        <w:t>Isobel</w:t>
+      </w:r>
+    </w:p>
+    <w:p>
+      <w:pPr>
+        <w:rPr>
+          <w:rFonts w:ascii="Times New Roman" w:eastAsia="Times New Roman" w:hAnsi="Times New Roman" w:cs="Times New Roman"/>
+          <w:b/>
+          <w:color w:val="000000"/>
+          <w:sz w:val="28"/>
+          <w:szCs w:val="28"/>
+        </w:rPr>
+      </w:pPr>
+      <w:r>
+        <w:rPr>
+          <w:rFonts w:ascii="Times New Roman" w:eastAsia="Times New Roman" w:hAnsi="Times New Roman" w:cs="Times New Roman"/>
+          <w:b/>
+          <w:color w:val="000000"/>
+          <w:sz w:val="28"/>
+          <w:szCs w:val="28"/>
+        </w:rPr>
+        <w:lastRenderedPageBreak/>
+        <w:t>Moyra</w:t>
+      </w:r>
+    </w:p>
+    <w:p>
+      <w:pPr>
+        <w:rPr>
+          <w:rFonts w:ascii="Times New Roman" w:eastAsia="Times New Roman" w:hAnsi="Times New Roman" w:cs="Times New Roman"/>
+          <w:b/>
+          <w:color w:val="000000"/>
+          <w:sz w:val="28"/>
+          <w:szCs w:val="28"/>
+        </w:rPr>
+      </w:pPr>
+      <w:r>
+        <w:rPr>
+          <w:rFonts w:ascii="Times New Roman" w:eastAsia="Times New Roman" w:hAnsi="Times New Roman" w:cs="Times New Roman"/>
+          <w:b/>
+          <w:color w:val="000000"/>
+          <w:sz w:val="28"/>
+          <w:szCs w:val="28"/>
+        </w:rPr>
+        <w:t>Kirstin</w:t>
+      </w:r>
+    </w:p>
+    <w:p>
+      <w:pPr>
+        <w:rPr>
+          <w:rFonts w:ascii="Times New Roman" w:eastAsia="Times New Roman" w:hAnsi="Times New Roman" w:cs="Times New Roman"/>
+          <w:b/>
+          <w:color w:val="000000"/>
+          <w:sz w:val="28"/>
+          <w:szCs w:val="28"/>
+        </w:rPr>
+      </w:pPr>
+      <w:r>
+        <w:rPr>
+          <w:rFonts w:ascii="Times New Roman" w:eastAsia="Times New Roman" w:hAnsi="Times New Roman" w:cs="Times New Roman"/>
+          <w:b/>
+          <w:color w:val="000000"/>
+          <w:sz w:val="28"/>
+          <w:szCs w:val="28"/>
+        </w:rPr>
+        <w:t>Shona</w:t>
+      </w:r>
+    </w:p>
+    <w:p>
+      <w:pPr>
+        <w:rPr>
+          <w:rFonts w:ascii="Times New Roman" w:eastAsia="Times New Roman" w:hAnsi="Times New Roman" w:cs="Times New Roman"/>
+          <w:b/>
+          <w:color w:val="000000"/>
+          <w:sz w:val="28"/>
+          <w:szCs w:val="28"/>
+        </w:rPr>
+      </w:pPr>
+      <w:r>
+        <w:rPr>
+          <w:rFonts w:ascii="Times New Roman" w:eastAsia="Times New Roman" w:hAnsi="Times New Roman" w:cs="Times New Roman"/>
+          <w:b/>
+          <w:color w:val="000000"/>
+          <w:sz w:val="28"/>
+          <w:szCs w:val="28"/>
+        </w:rPr>
+        <w:t>Beitris</w:t>
+      </w:r>
+    </w:p>
+    <w:p>
+      <w:pPr>
+        <w:rPr>
+          <w:rFonts w:ascii="Times New Roman" w:eastAsia="Times New Roman" w:hAnsi="Times New Roman" w:cs="Times New Roman"/>
+          <w:b/>
+          <w:color w:val="000000"/>
+          <w:sz w:val="28"/>
+          <w:szCs w:val="28"/>
+        </w:rPr>
+      </w:pPr>
+      <w:r>
+        <w:rPr>
+          <w:rFonts w:ascii="Times New Roman" w:eastAsia="Times New Roman" w:hAnsi="Times New Roman" w:cs="Times New Roman"/>
+          <w:b/>
+          <w:color w:val="000000"/>
+          <w:sz w:val="28"/>
+          <w:szCs w:val="28"/>
+        </w:rPr>
+        <w:t>Ainsley</w:t>
+      </w:r>
+    </w:p>
+    <w:p>
+      <w:pPr>
+        <w:rPr>
+          <w:rFonts w:ascii="Times New Roman" w:eastAsia="Times New Roman" w:hAnsi="Times New Roman" w:cs="Times New Roman"/>
+          <w:b/>
+          <w:color w:val="000000"/>
+          <w:sz w:val="28"/>
+          <w:szCs w:val="28"/>
+        </w:rPr>
+      </w:pPr>
+      <w:r>
+        <w:rPr>
+          <w:rFonts w:ascii="Times New Roman" w:eastAsia="Times New Roman" w:hAnsi="Times New Roman" w:cs="Times New Roman"/>
+          <w:b/>
+          <w:color w:val="000000"/>
+          <w:sz w:val="28"/>
+          <w:szCs w:val="28"/>
+        </w:rPr>
+        <w:t>Islay</w:t>
+      </w:r>
+    </w:p>
+    <w:p>
+      <w:pPr>
+        <w:rPr>
+          <w:rFonts w:ascii="Times New Roman" w:eastAsia="Times New Roman" w:hAnsi="Times New Roman" w:cs="Times New Roman"/>
+          <w:b/>
+          <w:color w:val="000000"/>
+          <w:sz w:val="28"/>
+          <w:szCs w:val="28"/>
+        </w:rPr>
+      </w:pPr>
+      <w:r>
+        <w:rPr>
+          <w:rFonts w:ascii="Times New Roman" w:eastAsia="Times New Roman" w:hAnsi="Times New Roman" w:cs="Times New Roman"/>
+          <w:b/>
+          <w:color w:val="000000"/>
+          <w:sz w:val="28"/>
+          <w:szCs w:val="28"/>
+        </w:rPr>
+        <w:t>Allan</w:t>
+      </w:r>
+    </w:p>
+    <w:p>
+      <w:pPr>
+        <w:rPr>
+          <w:rFonts w:ascii="Times New Roman" w:eastAsia="Times New Roman" w:hAnsi="Times New Roman" w:cs="Times New Roman"/>
+          <w:b/>
+          <w:color w:val="000000"/>
+          <w:sz w:val="28"/>
+          <w:szCs w:val="28"/>
+        </w:rPr>
+      </w:pPr>
+      <w:r>
+        <w:rPr>
+          <w:rFonts w:ascii="Times New Roman" w:eastAsia="Times New Roman" w:hAnsi="Times New Roman" w:cs="Times New Roman"/>
+          <w:b/>
+          <w:color w:val="000000"/>
+          <w:sz w:val="28"/>
+          <w:szCs w:val="28"/>
+        </w:rPr>
+        <w:t>Niven</w:t>
+      </w:r>
+    </w:p>
+    <w:p>
+      <w:pPr>
+        <w:rPr>
+          <w:rFonts w:ascii="Times New Roman" w:eastAsia="Times New Roman" w:hAnsi="Times New Roman" w:cs="Times New Roman"/>
+          <w:b/>
+          <w:color w:val="000000"/>
+          <w:sz w:val="28"/>
+          <w:szCs w:val="28"/>
+        </w:rPr>
+      </w:pPr>
+      <w:r>
+        <w:rPr>
+          <w:rFonts w:ascii="Times New Roman" w:eastAsia="Times New Roman" w:hAnsi="Times New Roman" w:cs="Times New Roman"/>
+          <w:b/>
+          <w:color w:val="000000"/>
+          <w:sz w:val="28"/>
+          <w:szCs w:val="28"/>
+        </w:rPr>
+        <w:t>Katriona</w:t>
+      </w:r>
+    </w:p>
+    <w:p>
+      <w:pPr>
+        <w:rPr>
+          <w:rFonts w:ascii="Times New Roman" w:eastAsia="Times New Roman" w:hAnsi="Times New Roman" w:cs="Times New Roman"/>
+          <w:b/>
+          <w:color w:val="000000"/>
+          <w:sz w:val="28"/>
+          <w:szCs w:val="28"/>
+        </w:rPr>
+      </w:pPr>
+      <w:r>
+        <w:rPr>
+          <w:rFonts w:ascii="Times New Roman" w:eastAsia="Times New Roman" w:hAnsi="Times New Roman" w:cs="Times New Roman"/>
+          <w:b/>
+          <w:color w:val="000000"/>
+          <w:sz w:val="28"/>
+          <w:szCs w:val="28"/>
+        </w:rPr>
+        <w:t>Mark1.txt</w:t>
+      </w:r>
+    </w:p>
+    <w:p>
+      <w:pPr>
+        <w:rPr>
+          <w:rFonts w:ascii="Times New Roman" w:eastAsia="Times New Roman" w:hAnsi="Times New Roman" w:cs="Times New Roman"/>
+          <w:b/>
+          <w:color w:val="000000"/>
+          <w:sz w:val="28"/>
+          <w:szCs w:val="28"/>
+        </w:rPr>
+      </w:pPr>
+      <w:r>
+        <w:rPr>
+          <w:rFonts w:ascii="Times New Roman" w:eastAsia="Times New Roman" w:hAnsi="Times New Roman" w:cs="Times New Roman"/>
+          <w:b/>
+          <w:color w:val="000000"/>
+          <w:sz w:val="28"/>
+          <w:szCs w:val="28"/>
+        </w:rPr>
+        <w:t>59</w:t>
+      </w:r>
+    </w:p>
+    <w:p>
+      <w:pPr>
+        <w:rPr>
+          <w:rFonts w:ascii="Times New Roman" w:eastAsia="Times New Roman" w:hAnsi="Times New Roman" w:cs="Times New Roman"/>
+          <w:b/>
+          <w:color w:val="000000"/>
+          <w:sz w:val="28"/>
+          <w:szCs w:val="28"/>
+        </w:rPr>
+      </w:pPr>
+      <w:r>
+        <w:rPr>
+          <w:rFonts w:ascii="Times New Roman" w:eastAsia="Times New Roman" w:hAnsi="Times New Roman" w:cs="Times New Roman"/>
+          <w:b/>
+          <w:color w:val="000000"/>
+          <w:sz w:val="28"/>
+          <w:szCs w:val="28"/>
+        </w:rPr>
+        <w:t>33</w:t>
+      </w:r>
+    </w:p>
+    <w:p>
+      <w:pPr>
+        <w:rPr>
+          <w:rFonts w:ascii="Times New Roman" w:eastAsia="Times New Roman" w:hAnsi="Times New Roman" w:cs="Times New Roman"/>
+          <w:b/>
+          <w:color w:val="000000"/>
+          <w:sz w:val="28"/>
+          <w:szCs w:val="28"/>
+        </w:rPr>
+      </w:pPr>
+      <w:r>
+        <w:rPr>
+          <w:rFonts w:ascii="Times New Roman" w:eastAsia="Times New Roman" w:hAnsi="Times New Roman" w:cs="Times New Roman"/>
+          <w:b/>
+          <w:color w:val="000000"/>
+          <w:sz w:val="28"/>
+          <w:szCs w:val="28"/>
+        </w:rPr>
+        <w:t>55</w:t>
+      </w:r>
+    </w:p>
+    <w:p>
+      <w:pPr>
+        <w:rPr>
+          <w:rFonts w:ascii="Times New Roman" w:eastAsia="Times New Roman" w:hAnsi="Times New Roman" w:cs="Times New Roman"/>
+          <w:b/>
+          <w:color w:val="000000"/>
+          <w:sz w:val="28"/>
+          <w:szCs w:val="28"/>
+        </w:rPr>
+      </w:pPr>
+      <w:r>
+        <w:rPr>
+          <w:rFonts w:ascii="Times New Roman" w:eastAsia="Times New Roman" w:hAnsi="Times New Roman" w:cs="Times New Roman"/>
+          <w:b/>
+          <w:color w:val="000000"/>
+          <w:sz w:val="28"/>
+          <w:szCs w:val="28"/>
+        </w:rPr>
+        <w:t>10</w:t>
+      </w:r>
+    </w:p>
+    <w:p>
+      <w:pPr>
+        <w:rPr>
+          <w:rFonts w:ascii="Times New Roman" w:eastAsia="Times New Roman" w:hAnsi="Times New Roman" w:cs="Times New Roman"/>
+          <w:b/>
+          <w:color w:val="000000"/>
+          <w:sz w:val="28"/>
+          <w:szCs w:val="28"/>
+        </w:rPr>
+      </w:pPr>
+      <w:r>
+        <w:rPr>
+          <w:rFonts w:ascii="Times New Roman" w:eastAsia="Times New Roman" w:hAnsi="Times New Roman" w:cs="Times New Roman"/>
+          <w:b/>
+          <w:color w:val="000000"/>
+          <w:sz w:val="28"/>
+          <w:szCs w:val="28"/>
+        </w:rPr>
+        <w:t>47</w:t>
+      </w:r>
+    </w:p>
+    <w:p>
+      <w:pPr>
+        <w:rPr>
+          <w:rFonts w:ascii="Times New Roman" w:eastAsia="Times New Roman" w:hAnsi="Times New Roman" w:cs="Times New Roman"/>
+          <w:b/>
+          <w:color w:val="000000"/>
+          <w:sz w:val="28"/>
+          <w:szCs w:val="28"/>
+        </w:rPr>
+      </w:pPr>
+      <w:r>
+        <w:rPr>
+          <w:rFonts w:ascii="Times New Roman" w:eastAsia="Times New Roman" w:hAnsi="Times New Roman" w:cs="Times New Roman"/>
+          <w:b/>
+          <w:color w:val="000000"/>
+          <w:sz w:val="28"/>
+          <w:szCs w:val="28"/>
+        </w:rPr>
+        <w:t>60</w:t>
+      </w:r>
+    </w:p>
+    <w:p>
+      <w:pPr>
+        <w:rPr>
+          <w:rFonts w:ascii="Times New Roman" w:eastAsia="Times New Roman" w:hAnsi="Times New Roman" w:cs="Times New Roman"/>
+          <w:b/>
+          <w:color w:val="000000"/>
+          <w:sz w:val="28"/>
+          <w:szCs w:val="28"/>
+        </w:rPr>
+      </w:pPr>
+      <w:r>
+        <w:rPr>
+          <w:rFonts w:ascii="Times New Roman" w:eastAsia="Times New Roman" w:hAnsi="Times New Roman" w:cs="Times New Roman"/>
+          <w:b/>
+          <w:color w:val="000000"/>
+          <w:sz w:val="28"/>
+          <w:szCs w:val="28"/>
+        </w:rPr>
+        <w:t>57</w:t>
+      </w:r>
+    </w:p>
+    <w:p>
+      <w:pPr>
+        <w:rPr>
+          <w:rFonts w:ascii="Times New Roman" w:eastAsia="Times New Roman" w:hAnsi="Times New Roman" w:cs="Times New Roman"/>
+          <w:b/>
+          <w:color w:val="000000"/>
+          <w:sz w:val="28"/>
+          <w:szCs w:val="28"/>
+        </w:rPr>
+      </w:pPr>
+      <w:r>
+        <w:rPr>
+          <w:rFonts w:ascii="Times New Roman" w:eastAsia="Times New Roman" w:hAnsi="Times New Roman" w:cs="Times New Roman"/>
+          <w:b/>
+          <w:color w:val="000000"/>
+          <w:sz w:val="28"/>
+          <w:szCs w:val="28"/>
+        </w:rPr>
+        <w:t>45</w:t>
+      </w:r>
+    </w:p>
+    <w:p>
+      <w:pPr>
+        <w:rPr>
+          <w:rFonts w:ascii="Times New Roman" w:eastAsia="Times New Roman" w:hAnsi="Times New Roman" w:cs="Times New Roman"/>
+          <w:b/>
+          <w:color w:val="000000"/>
+          <w:sz w:val="28"/>
+          <w:szCs w:val="28"/>
+        </w:rPr>
+      </w:pPr>
+      <w:r>
+        <w:rPr>
+          <w:rFonts w:ascii="Times New Roman" w:eastAsia="Times New Roman" w:hAnsi="Times New Roman" w:cs="Times New Roman"/>
+          <w:b/>
+          <w:color w:val="000000"/>
+          <w:sz w:val="28"/>
+          <w:szCs w:val="28"/>
+        </w:rPr>
+        <w:t>20</w:t>
+      </w:r>
+    </w:p>
+    <w:p>
+      <w:pPr>
+        <w:rPr>
+          <w:rFonts w:ascii="Times New Roman" w:eastAsia="Times New Roman" w:hAnsi="Times New Roman" w:cs="Times New Roman"/>
+          <w:b/>
+          <w:color w:val="000000"/>
+          <w:sz w:val="28"/>
+          <w:szCs w:val="28"/>
+        </w:rPr>
+      </w:pPr>
+      <w:r>
+        <w:rPr>
+          <w:rFonts w:ascii="Times New Roman" w:eastAsia="Times New Roman" w:hAnsi="Times New Roman" w:cs="Times New Roman"/>
+          <w:b/>
+          <w:color w:val="000000"/>
+          <w:sz w:val="28"/>
+          <w:szCs w:val="28"/>
+        </w:rPr>
+        <w:t>39</w:t>
+      </w:r>
+    </w:p>
+    <w:p>
+      <w:pPr>
+        <w:rPr>
+          <w:rFonts w:ascii="Times New Roman" w:eastAsia="Times New Roman" w:hAnsi="Times New Roman" w:cs="Times New Roman"/>
+          <w:b/>
+          <w:color w:val="000000"/>
+          <w:sz w:val="28"/>
+          <w:szCs w:val="28"/>
+        </w:rPr>
+      </w:pPr>
+      <w:r>
+        <w:rPr>
+          <w:rFonts w:ascii="Times New Roman" w:eastAsia="Times New Roman" w:hAnsi="Times New Roman" w:cs="Times New Roman"/>
+          <w:b/>
+          <w:color w:val="000000"/>
+          <w:sz w:val="28"/>
+          <w:szCs w:val="28"/>
+        </w:rPr>
+        <w:t>55</w:t>
+      </w:r>
+    </w:p>
+    <w:p>
+      <w:pPr>
+        <w:rPr>
+          <w:rFonts w:ascii="Times New Roman" w:eastAsia="Times New Roman" w:hAnsi="Times New Roman" w:cs="Times New Roman"/>
+          <w:b/>
+          <w:color w:val="000000"/>
+          <w:sz w:val="28"/>
+          <w:szCs w:val="28"/>
+        </w:rPr>
+      </w:pPr>
+      <w:r>
+        <w:rPr>
+          <w:rFonts w:ascii="Times New Roman" w:eastAsia="Times New Roman" w:hAnsi="Times New Roman" w:cs="Times New Roman"/>
+          <w:b/>
+          <w:color w:val="000000"/>
+          <w:sz w:val="28"/>
+          <w:szCs w:val="28"/>
+        </w:rPr>
+        <w:t>25</w:t>
+      </w:r>
+    </w:p>
+    <w:p>
+      <w:pPr>
+        <w:rPr>
+          <w:rFonts w:ascii="Times New Roman" w:eastAsia="Times New Roman" w:hAnsi="Times New Roman" w:cs="Times New Roman"/>
+          <w:b/>
+          <w:color w:val="000000"/>
+          <w:sz w:val="28"/>
+          <w:szCs w:val="28"/>
+        </w:rPr>
+      </w:pPr>
+      <w:r>
+        <w:rPr>
+          <w:rFonts w:ascii="Times New Roman" w:eastAsia="Times New Roman" w:hAnsi="Times New Roman" w:cs="Times New Roman"/>
+          <w:b/>
+          <w:color w:val="000000"/>
+          <w:sz w:val="28"/>
+          <w:szCs w:val="28"/>
+        </w:rPr>
+        <w:t>23</w:t>
+      </w:r>
+    </w:p>
+    <w:p>
+      <w:pPr>
+        <w:rPr>
+          <w:rFonts w:ascii="Times New Roman" w:eastAsia="Times New Roman" w:hAnsi="Times New Roman" w:cs="Times New Roman"/>
+          <w:b/>
+          <w:color w:val="000000"/>
+          <w:sz w:val="28"/>
+          <w:szCs w:val="28"/>
+        </w:rPr>
+      </w:pPr>
+      <w:r>
+        <w:rPr>
+          <w:rFonts w:ascii="Times New Roman" w:eastAsia="Times New Roman" w:hAnsi="Times New Roman" w:cs="Times New Roman"/>
+          <w:b/>
+          <w:color w:val="000000"/>
+          <w:sz w:val="28"/>
+          <w:szCs w:val="28"/>
+        </w:rPr>
+        <w:t>30</w:t>
+      </w:r>
+    </w:p>
+    <w:p>
+      <w:pPr>
+        <w:rPr>
+          <w:rFonts w:ascii="Times New Roman" w:eastAsia="Times New Roman" w:hAnsi="Times New Roman" w:cs="Times New Roman"/>
+          <w:b/>
+          <w:color w:val="000000"/>
+          <w:sz w:val="28"/>
+          <w:szCs w:val="28"/>
+        </w:rPr>
+      </w:pPr>
+      <w:r>
+        <w:rPr>
+          <w:rFonts w:ascii="Times New Roman" w:eastAsia="Times New Roman" w:hAnsi="Times New Roman" w:cs="Times New Roman"/>
+          <w:b/>
+          <w:color w:val="000000"/>
+          <w:sz w:val="28"/>
+          <w:szCs w:val="28"/>
+        </w:rPr>
+        <w:t>54</w:t>
+      </w:r>
+    </w:p>
+    <w:p>
+      <w:pPr>
+        <w:rPr>
+          <w:rFonts w:ascii="Times New Roman" w:eastAsia="Times New Roman" w:hAnsi="Times New Roman" w:cs="Times New Roman"/>
+          <w:b/>
+          <w:color w:val="000000"/>
+          <w:sz w:val="28"/>
+          <w:szCs w:val="28"/>
+        </w:rPr>
+      </w:pPr>
+      <w:r>
+        <w:rPr>
+          <w:rFonts w:ascii="Times New Roman" w:eastAsia="Times New Roman" w:hAnsi="Times New Roman" w:cs="Times New Roman"/>
+          <w:b/>
+          <w:color w:val="000000"/>
+          <w:sz w:val="28"/>
+          <w:szCs w:val="28"/>
+        </w:rPr>
+        <w:t>Mark2.txt</w:t>
+      </w:r>
+    </w:p>
+    <w:p>
+      <w:pPr>
+        <w:rPr>
+          <w:rFonts w:ascii="Times New Roman" w:eastAsia="Times New Roman" w:hAnsi="Times New Roman" w:cs="Times New Roman"/>
+          <w:b/>
+          <w:color w:val="000000"/>
+          <w:sz w:val="28"/>
+          <w:szCs w:val="28"/>
+        </w:rPr>
+      </w:pPr>
+      <w:r>
+        <w:rPr>
+          <w:rFonts w:ascii="Times New Roman" w:eastAsia="Times New Roman" w:hAnsi="Times New Roman" w:cs="Times New Roman"/>
+          <w:b/>
+          <w:color w:val="000000"/>
+          <w:sz w:val="28"/>
+          <w:szCs w:val="28"/>
+        </w:rPr>
+        <w:lastRenderedPageBreak/>
+        <w:t>75</w:t>
+      </w:r>
+    </w:p>
+    <w:p>
+      <w:pPr>
+        <w:rPr>
+          <w:rFonts w:ascii="Times New Roman" w:eastAsia="Times New Roman" w:hAnsi="Times New Roman" w:cs="Times New Roman"/>
+          <w:b/>
+          <w:color w:val="000000"/>
+          <w:sz w:val="28"/>
+          <w:szCs w:val="28"/>
+        </w:rPr>
+      </w:pPr>
+      <w:r>
+        <w:rPr>
+          <w:rFonts w:ascii="Times New Roman" w:eastAsia="Times New Roman" w:hAnsi="Times New Roman" w:cs="Times New Roman"/>
+          <w:b/>
+          <w:color w:val="000000"/>
+          <w:sz w:val="28"/>
+          <w:szCs w:val="28"/>
+        </w:rPr>
+        <w:t>80</w:t>
+      </w:r>
+    </w:p>
+    <w:p>
+      <w:pPr>
+        <w:rPr>
+          <w:rFonts w:ascii="Times New Roman" w:eastAsia="Times New Roman" w:hAnsi="Times New Roman" w:cs="Times New Roman"/>
+          <w:b/>
+          <w:color w:val="000000"/>
+          <w:sz w:val="28"/>
+          <w:szCs w:val="28"/>
+        </w:rPr>
+      </w:pPr>
+      <w:r>
+        <w:rPr>
+          <w:rFonts w:ascii="Times New Roman" w:eastAsia="Times New Roman" w:hAnsi="Times New Roman" w:cs="Times New Roman"/>
+          <w:b/>
+          <w:color w:val="000000"/>
+          <w:sz w:val="28"/>
+          <w:szCs w:val="28"/>
+        </w:rPr>
+        <w:t>88</w:t>
+      </w:r>
+    </w:p>
+    <w:p>
+      <w:pPr>
+        <w:rPr>
+          <w:rFonts w:ascii="Times New Roman" w:eastAsia="Times New Roman" w:hAnsi="Times New Roman" w:cs="Times New Roman"/>
+          <w:b/>
+          <w:color w:val="000000"/>
+          <w:sz w:val="28"/>
+          <w:szCs w:val="28"/>
+        </w:rPr>
+      </w:pPr>
+      <w:r>
+        <w:rPr>
+          <w:rFonts w:ascii="Times New Roman" w:eastAsia="Times New Roman" w:hAnsi="Times New Roman" w:cs="Times New Roman"/>
+          <w:b/>
+          <w:color w:val="000000"/>
+          <w:sz w:val="28"/>
+          <w:szCs w:val="28"/>
+        </w:rPr>
+        <w:t>45</w:t>
+      </w:r>
+    </w:p>
+    <w:p>
+      <w:pPr>
+        <w:rPr>
+          <w:rFonts w:ascii="Times New Roman" w:eastAsia="Times New Roman" w:hAnsi="Times New Roman" w:cs="Times New Roman"/>
+          <w:b/>
+          <w:color w:val="000000"/>
+          <w:sz w:val="28"/>
+          <w:szCs w:val="28"/>
+        </w:rPr>
+      </w:pPr>
+      <w:r>
+        <w:rPr>
+          <w:rFonts w:ascii="Times New Roman" w:eastAsia="Times New Roman" w:hAnsi="Times New Roman" w:cs="Times New Roman"/>
+          <w:b/>
+          <w:color w:val="000000"/>
+          <w:sz w:val="28"/>
+          <w:szCs w:val="28"/>
+        </w:rPr>
+        <w:t>78</w:t>
+      </w:r>
+    </w:p>
+    <w:p>
+      <w:pPr>
+        <w:rPr>
+          <w:rFonts w:ascii="Times New Roman" w:eastAsia="Times New Roman" w:hAnsi="Times New Roman" w:cs="Times New Roman"/>
+          <w:b/>
+          <w:color w:val="000000"/>
+          <w:sz w:val="28"/>
+          <w:szCs w:val="28"/>
+        </w:rPr>
+      </w:pPr>
+      <w:r>
+        <w:rPr>
+          <w:rFonts w:ascii="Times New Roman" w:eastAsia="Times New Roman" w:hAnsi="Times New Roman" w:cs="Times New Roman"/>
+          <w:b/>
+          <w:color w:val="000000"/>
+          <w:sz w:val="28"/>
+          <w:szCs w:val="28"/>
+        </w:rPr>
+        <w:t>90</w:t>
+      </w:r>
+    </w:p>
+    <w:p>
+      <w:pPr>
+        <w:rPr>
+          <w:rFonts w:ascii="Times New Roman" w:eastAsia="Times New Roman" w:hAnsi="Times New Roman" w:cs="Times New Roman"/>
+          <w:b/>
+          <w:color w:val="000000"/>
+          <w:sz w:val="28"/>
+          <w:szCs w:val="28"/>
+        </w:rPr>
+      </w:pPr>
+      <w:r>
+        <w:rPr>
+          <w:rFonts w:ascii="Times New Roman" w:eastAsia="Times New Roman" w:hAnsi="Times New Roman" w:cs="Times New Roman"/>
+          <w:b/>
+          <w:color w:val="000000"/>
+          <w:sz w:val="28"/>
+          <w:szCs w:val="28"/>
+        </w:rPr>
+        <w:t>82</w:t>
+      </w:r>
+    </w:p>
+    <w:p>
+      <w:pPr>
+        <w:rPr>
+          <w:rFonts w:ascii="Times New Roman" w:eastAsia="Times New Roman" w:hAnsi="Times New Roman" w:cs="Times New Roman"/>
+          <w:b/>
+          <w:color w:val="000000"/>
+          <w:sz w:val="28"/>
+          <w:szCs w:val="28"/>
+        </w:rPr>
+      </w:pPr>
+      <w:r>
+        <w:rPr>
+          <w:rFonts w:ascii="Times New Roman" w:eastAsia="Times New Roman" w:hAnsi="Times New Roman" w:cs="Times New Roman"/>
+          <w:b/>
+          <w:color w:val="000000"/>
+          <w:sz w:val="28"/>
+          <w:szCs w:val="28"/>
+        </w:rPr>
+        <w:t>65</w:t>
+      </w:r>
+    </w:p>
+    <w:p>
+      <w:pPr>
+        <w:rPr>
+          <w:rFonts w:ascii="Times New Roman" w:eastAsia="Times New Roman" w:hAnsi="Times New Roman" w:cs="Times New Roman"/>
+          <w:b/>
+          <w:color w:val="000000"/>
+          <w:sz w:val="28"/>
+          <w:szCs w:val="28"/>
+        </w:rPr>
+      </w:pPr>
+      <w:r>
+        <w:rPr>
+          <w:rFonts w:ascii="Times New Roman" w:eastAsia="Times New Roman" w:hAnsi="Times New Roman" w:cs="Times New Roman"/>
+          <w:b/>
+          <w:color w:val="000000"/>
+          <w:sz w:val="28"/>
+          <w:szCs w:val="28"/>
+        </w:rPr>
+        <w:t>40</w:t>
+      </w:r>
+    </w:p>
+    <w:p>
+      <w:pPr>
+        <w:rPr>
+          <w:rFonts w:ascii="Times New Roman" w:eastAsia="Times New Roman" w:hAnsi="Times New Roman" w:cs="Times New Roman"/>
+          <w:b/>
+          <w:color w:val="000000"/>
+          <w:sz w:val="28"/>
+          <w:szCs w:val="28"/>
+        </w:rPr>
+      </w:pPr>
+      <w:r>
+        <w:rPr>
+          <w:rFonts w:ascii="Times New Roman" w:eastAsia="Times New Roman" w:hAnsi="Times New Roman" w:cs="Times New Roman"/>
+          <w:b/>
+          <w:color w:val="000000"/>
+          <w:sz w:val="28"/>
+          <w:szCs w:val="28"/>
+        </w:rPr>
+        <w:t>59</w:t>
+      </w:r>
+    </w:p>
+    <w:p>
+      <w:pPr>
+        <w:rPr>
+          <w:rFonts w:ascii="Times New Roman" w:eastAsia="Times New Roman" w:hAnsi="Times New Roman" w:cs="Times New Roman"/>
+          <w:b/>
+          <w:color w:val="000000"/>
+          <w:sz w:val="28"/>
+          <w:szCs w:val="28"/>
+        </w:rPr>
+      </w:pPr>
+      <w:r>
+        <w:rPr>
+          <w:rFonts w:ascii="Times New Roman" w:eastAsia="Times New Roman" w:hAnsi="Times New Roman" w:cs="Times New Roman"/>
+          <w:b/>
+          <w:color w:val="000000"/>
+          <w:sz w:val="28"/>
+          <w:szCs w:val="28"/>
+        </w:rPr>
+        <w:t>75</w:t>
+      </w:r>
+    </w:p>
+    <w:p>
+      <w:pPr>
+        <w:rPr>
+          <w:rFonts w:ascii="Times New Roman" w:eastAsia="Times New Roman" w:hAnsi="Times New Roman" w:cs="Times New Roman"/>
+          <w:b/>
+          <w:color w:val="000000"/>
+          <w:sz w:val="28"/>
+          <w:szCs w:val="28"/>
+        </w:rPr>
+      </w:pPr>
+      <w:r>
+        <w:rPr>
+          <w:rFonts w:ascii="Times New Roman" w:eastAsia="Times New Roman" w:hAnsi="Times New Roman" w:cs="Times New Roman"/>
+          <w:b/>
+          <w:color w:val="000000"/>
+          <w:sz w:val="28"/>
+          <w:szCs w:val="28"/>
+        </w:rPr>
+        <w:t>50</w:t>
+      </w:r>
+    </w:p>
+    <w:p>
+      <w:pPr>
+        <w:rPr>
+          <w:rFonts w:ascii="Times New Roman" w:eastAsia="Times New Roman" w:hAnsi="Times New Roman" w:cs="Times New Roman"/>
+          <w:b/>
+          <w:color w:val="000000"/>
+          <w:sz w:val="28"/>
+          <w:szCs w:val="28"/>
+        </w:rPr>
+      </w:pPr>
+      <w:r>
+        <w:rPr>
+          <w:rFonts w:ascii="Times New Roman" w:eastAsia="Times New Roman" w:hAnsi="Times New Roman" w:cs="Times New Roman"/>
+          <w:b/>
+          <w:color w:val="000000"/>
+          <w:sz w:val="28"/>
+          <w:szCs w:val="28"/>
+        </w:rPr>
+        <w:t>48</w:t>
+      </w:r>
+    </w:p>
+    <w:p>
+      <w:pPr>
+        <w:rPr>
+          <w:rFonts w:ascii="Times New Roman" w:eastAsia="Times New Roman" w:hAnsi="Times New Roman" w:cs="Times New Roman"/>
+          <w:b/>
+          <w:color w:val="000000"/>
+          <w:sz w:val="28"/>
+          <w:szCs w:val="28"/>
+        </w:rPr>
+      </w:pPr>
+      <w:r>
+        <w:rPr>
+          <w:rFonts w:ascii="Times New Roman" w:eastAsia="Times New Roman" w:hAnsi="Times New Roman" w:cs="Times New Roman"/>
+          <w:b/>
+          <w:color w:val="000000"/>
+          <w:sz w:val="28"/>
+          <w:szCs w:val="28"/>
+        </w:rPr>
+        <w:t>60</w:t>
+      </w:r>
+    </w:p>
+    <w:p>
+      <w:pPr>
+        <w:rPr>
+          <w:rFonts w:ascii="Times New Roman" w:eastAsia="Times New Roman" w:hAnsi="Times New Roman" w:cs="Times New Roman"/>
+          <w:b/>
+          <w:color w:val="000000"/>
+          <w:sz w:val="28"/>
+          <w:szCs w:val="28"/>
+        </w:rPr>
+      </w:pPr>
+      <w:r>
+        <w:rPr>
+          <w:rFonts w:ascii="Times New Roman" w:eastAsia="Times New Roman" w:hAnsi="Times New Roman" w:cs="Times New Roman"/>
+          <w:b/>
+          <w:color w:val="000000"/>
+          <w:sz w:val="28"/>
+          <w:szCs w:val="28"/>
+        </w:rPr>
+        <w:t>86</w:t>
       </w:r>
     </w:p>
     <w:p>
@@ -1285,7 +2232,7 @@
 </file>
 
 <file path=word/endnotes.xml><?xml version="1.0" encoding="utf-8"?>
-<w:endnotes xmlns:wpc="http://schemas.microsoft.com/office/word/2010/wordprocessingCanvas" xmlns:cx="http://schemas.microsoft.com/office/drawing/2014/chartex" xmlns:cx1="http://schemas.microsoft.com/office/drawing/2015/9/8/chartex" xmlns:cx2="http://schemas.microsoft.com/office/drawing/2015/10/21/chartex" xmlns:cx3="http://schemas.microsoft.com/office/drawing/2016/5/9/chartex" xmlns:cx4="http://schemas.microsoft.com/office/drawing/2016/5/10/chartex" xmlns:cx5="http://schemas.microsoft.com/office/drawing/2016/5/11/chartex" xmlns:cx6="http://schemas.microsoft.com/office/drawing/2016/5/12/chartex" xmlns:cx7="http://schemas.microsoft.com/office/drawing/2016/5/13/chartex" xmlns:cx8="http://schemas.microsoft.com/office/drawing/2016/5/14/chartex" xmlns:mc="http://schemas.openxmlformats.org/markup-compatibility/2006" xmlns:aink="http://schemas.microsoft.com/office/drawing/2016/ink" xmlns:am3d="http://schemas.microsoft.com/office/drawing/2017/model3d" xmlns:o="urn:schemas-microsoft-com:office:office" xmlns:r="http://schemas.openxmlformats.org/officeDocument/2006/relationships" xmlns:m="http://schemas.openxmlformats.org/officeDocument/2006/math" xmlns:v="urn:schemas-microsoft-com:vml" xmlns:wp14="http://schemas.microsoft.com/office/word/2010/wordprocessingDrawing" xmlns:wp="http://schemas.openxmlformats.org/drawingml/2006/wordprocessingDrawing" xmlns:w10="urn:schemas-microsoft-com:office:word" xmlns:w="http://schemas.openxmlformats.org/wordprocessingml/2006/main" xmlns:w14="http://schemas.microsoft.com/office/word/2010/wordml" xmlns:w15="http://schemas.microsoft.com/office/word/2012/wordml" xmlns:w16cid="http://schemas.microsoft.com/office/word/2016/wordml/cid" xmlns:w16se="http://schemas.microsoft.com/office/word/2015/wordml/symex" xmlns:wpg="http://schemas.microsoft.com/office/word/2010/wordprocessingGroup" xmlns:wpi="http://schemas.microsoft.com/office/word/2010/wordprocessingInk" xmlns:wne="http://schemas.microsoft.com/office/word/2006/wordml" xmlns:wps="http://schemas.microsoft.com/office/word/2010/wordprocessingShape" mc:Ignorable="w14 w15 w16se w16cid wp14">
+<w:endnotes xmlns:wpc="http://schemas.microsoft.com/office/word/2010/wordprocessingCanvas" xmlns:cx="http://schemas.microsoft.com/office/drawing/2014/chartex" xmlns:cx1="http://schemas.microsoft.com/office/drawing/2015/9/8/chartex" xmlns:cx2="http://schemas.microsoft.com/office/drawing/2015/10/21/chartex" xmlns:cx3="http://schemas.microsoft.com/office/drawing/2016/5/9/chartex" xmlns:cx4="http://schemas.microsoft.com/office/drawing/2016/5/10/chartex" xmlns:cx5="http://schemas.microsoft.com/office/drawing/2016/5/11/chartex" xmlns:cx6="http://schemas.microsoft.com/office/drawing/2016/5/12/chartex" xmlns:cx7="http://schemas.microsoft.com/office/drawing/2016/5/13/chartex" xmlns:cx8="http://schemas.microsoft.com/office/drawing/2016/5/14/chartex" xmlns:mc="http://schemas.openxmlformats.org/markup-compatibility/2006" xmlns:aink="http://schemas.microsoft.com/office/drawing/2016/ink" xmlns:am3d="http://schemas.microsoft.com/office/drawing/2017/model3d" xmlns:o="urn:schemas-microsoft-com:office:office" xmlns:oel="http://schemas.microsoft.com/office/2019/extlst" xmlns:r="http://schemas.openxmlformats.org/officeDocument/2006/relationships" xmlns:m="http://schemas.openxmlformats.org/officeDocument/2006/math" xmlns:v="urn:schemas-microsoft-com:vml" xmlns:wp14="http://schemas.microsoft.com/office/word/2010/wordprocessingDrawing" xmlns:wp="http://schemas.openxmlformats.org/drawingml/2006/wordprocessingDrawing" xmlns:w10="urn:schemas-microsoft-com:office:word" xmlns:w="http://schemas.openxmlformats.org/wordprocessingml/2006/main" xmlns:w14="http://schemas.microsoft.com/office/word/2010/wordml" xmlns:w15="http://schemas.microsoft.com/office/word/2012/wordml" xmlns:w16cex="http://schemas.microsoft.com/office/word/2018/wordml/cex" xmlns:w16cid="http://schemas.microsoft.com/office/word/2016/wordml/cid" xmlns:w16="http://schemas.microsoft.com/office/word/2018/wordml" xmlns:w16du="http://schemas.microsoft.com/office/word/2023/wordml/word16du" xmlns:w16sdtdh="http://schemas.microsoft.com/office/word/2020/wordml/sdtdatahash" xmlns:w16se="http://schemas.microsoft.com/office/word/2015/wordml/symex" xmlns:wpg="http://schemas.microsoft.com/office/word/2010/wordprocessingGroup" xmlns:wpi="http://schemas.microsoft.com/office/word/2010/wordprocessingInk" xmlns:wne="http://schemas.microsoft.com/office/word/2006/wordml" xmlns:wps="http://schemas.microsoft.com/office/word/2010/wordprocessingShape" mc:Ignorable="w14 w15 w16se w16cid w16 w16cex w16sdtdh w16du wp14">
   <w:endnote w:type="separator" w:id="-1">
     <w:p>
       <w:pPr>
@@ -1310,7 +2257,7 @@
 </file>
 
 <file path=word/footnotes.xml><?xml version="1.0" encoding="utf-8"?>
-<w:footnotes xmlns:wpc="http://schemas.microsoft.com/office/word/2010/wordprocessingCanvas" xmlns:cx="http://schemas.microsoft.com/office/drawing/2014/chartex" xmlns:cx1="http://schemas.microsoft.com/office/drawing/2015/9/8/chartex" xmlns:cx2="http://schemas.microsoft.com/office/drawing/2015/10/21/chartex" xmlns:cx3="http://schemas.microsoft.com/office/drawing/2016/5/9/chartex" xmlns:cx4="http://schemas.microsoft.com/office/drawing/2016/5/10/chartex" xmlns:cx5="http://schemas.microsoft.com/office/drawing/2016/5/11/chartex" xmlns:cx6="http://schemas.microsoft.com/office/drawing/2016/5/12/chartex" xmlns:cx7="http://schemas.microsoft.com/office/drawing/2016/5/13/chartex" xmlns:cx8="http://schemas.microsoft.com/office/drawing/2016/5/14/chartex" xmlns:mc="http://schemas.openxmlformats.org/markup-compatibility/2006" xmlns:aink="http://schemas.microsoft.com/office/drawing/2016/ink" xmlns:am3d="http://schemas.microsoft.com/office/drawing/2017/model3d" xmlns:o="urn:schemas-microsoft-com:office:office" xmlns:r="http://schemas.openxmlformats.org/officeDocument/2006/relationships" xmlns:m="http://schemas.openxmlformats.org/officeDocument/2006/math" xmlns:v="urn:schemas-microsoft-com:vml" xmlns:wp14="http://schemas.microsoft.com/office/word/2010/wordprocessingDrawing" xmlns:wp="http://schemas.openxmlformats.org/drawingml/2006/wordprocessingDrawing" xmlns:w10="urn:schemas-microsoft-com:office:word" xmlns:w="http://schemas.openxmlformats.org/wordprocessingml/2006/main" xmlns:w14="http://schemas.microsoft.com/office/word/2010/wordml" xmlns:w15="http://schemas.microsoft.com/office/word/2012/wordml" xmlns:w16cid="http://schemas.microsoft.com/office/word/2016/wordml/cid" xmlns:w16se="http://schemas.microsoft.com/office/word/2015/wordml/symex" xmlns:wpg="http://schemas.microsoft.com/office/word/2010/wordprocessingGroup" xmlns:wpi="http://schemas.microsoft.com/office/word/2010/wordprocessingInk" xmlns:wne="http://schemas.microsoft.com/office/word/2006/wordml" xmlns:wps="http://schemas.microsoft.com/office/word/2010/wordprocessingShape" mc:Ignorable="w14 w15 w16se w16cid wp14">
+<w:footnotes xmlns:wpc="http://schemas.microsoft.com/office/word/2010/wordprocessingCanvas" xmlns:cx="http://schemas.microsoft.com/office/drawing/2014/chartex" xmlns:cx1="http://schemas.microsoft.com/office/drawing/2015/9/8/chartex" xmlns:cx2="http://schemas.microsoft.com/office/drawing/2015/10/21/chartex" xmlns:cx3="http://schemas.microsoft.com/office/drawing/2016/5/9/chartex" xmlns:cx4="http://schemas.microsoft.com/office/drawing/2016/5/10/chartex" xmlns:cx5="http://schemas.microsoft.com/office/drawing/2016/5/11/chartex" xmlns:cx6="http://schemas.microsoft.com/office/drawing/2016/5/12/chartex" xmlns:cx7="http://schemas.microsoft.com/office/drawing/2016/5/13/chartex" xmlns:cx8="http://schemas.microsoft.com/office/drawing/2016/5/14/chartex" xmlns:mc="http://schemas.openxmlformats.org/markup-compatibility/2006" xmlns:aink="http://schemas.microsoft.com/office/drawing/2016/ink" xmlns:am3d="http://schemas.microsoft.com/office/drawing/2017/model3d" xmlns:o="urn:schemas-microsoft-com:office:office" xmlns:oel="http://schemas.microsoft.com/office/2019/extlst" xmlns:r="http://schemas.openxmlformats.org/officeDocument/2006/relationships" xmlns:m="http://schemas.openxmlformats.org/officeDocument/2006/math" xmlns:v="urn:schemas-microsoft-com:vml" xmlns:wp14="http://schemas.microsoft.com/office/word/2010/wordprocessingDrawing" xmlns:wp="http://schemas.openxmlformats.org/drawingml/2006/wordprocessingDrawing" xmlns:w10="urn:schemas-microsoft-com:office:word" xmlns:w="http://schemas.openxmlformats.org/wordprocessingml/2006/main" xmlns:w14="http://schemas.microsoft.com/office/word/2010/wordml" xmlns:w15="http://schemas.microsoft.com/office/word/2012/wordml" xmlns:w16cex="http://schemas.microsoft.com/office/word/2018/wordml/cex" xmlns:w16cid="http://schemas.microsoft.com/office/word/2016/wordml/cid" xmlns:w16="http://schemas.microsoft.com/office/word/2018/wordml" xmlns:w16du="http://schemas.microsoft.com/office/word/2023/wordml/word16du" xmlns:w16sdtdh="http://schemas.microsoft.com/office/word/2020/wordml/sdtdatahash" xmlns:w16se="http://schemas.microsoft.com/office/word/2015/wordml/symex" xmlns:wpg="http://schemas.microsoft.com/office/word/2010/wordprocessingGroup" xmlns:wpi="http://schemas.microsoft.com/office/word/2010/wordprocessingInk" xmlns:wne="http://schemas.microsoft.com/office/word/2006/wordml" xmlns:wps="http://schemas.microsoft.com/office/word/2010/wordprocessingShape" mc:Ignorable="w14 w15 w16se w16cid w16 w16cex w16sdtdh w16du wp14">
   <w:footnote w:type="separator" w:id="-1">
     <w:p>
       <w:pPr>
@@ -1335,7 +2282,7 @@
 </file>
 
 <file path=word/header1.xml><?xml version="1.0" encoding="utf-8"?>
-<w:hdr xmlns:wpc="http://schemas.microsoft.com/office/word/2010/wordprocessingCanvas" xmlns:cx="http://schemas.microsoft.com/office/drawing/2014/chartex" xmlns:cx1="http://schemas.microsoft.com/office/drawing/2015/9/8/chartex" xmlns:cx2="http://schemas.microsoft.com/office/drawing/2015/10/21/chartex" xmlns:cx3="http://schemas.microsoft.com/office/drawing/2016/5/9/chartex" xmlns:cx4="http://schemas.microsoft.com/office/drawing/2016/5/10/chartex" xmlns:cx5="http://schemas.microsoft.com/office/drawing/2016/5/11/chartex" xmlns:cx6="http://schemas.microsoft.com/office/drawing/2016/5/12/chartex" xmlns:cx7="http://schemas.microsoft.com/office/drawing/2016/5/13/chartex" xmlns:cx8="http://schemas.microsoft.com/office/drawing/2016/5/14/chartex" xmlns:mc="http://schemas.openxmlformats.org/markup-compatibility/2006" xmlns:aink="http://schemas.microsoft.com/office/drawing/2016/ink" xmlns:am3d="http://schemas.microsoft.com/office/drawing/2017/model3d" xmlns:o="urn:schemas-microsoft-com:office:office" xmlns:r="http://schemas.openxmlformats.org/officeDocument/2006/relationships" xmlns:m="http://schemas.openxmlformats.org/officeDocument/2006/math" xmlns:v="urn:schemas-microsoft-com:vml" xmlns:wp14="http://schemas.microsoft.com/office/word/2010/wordprocessingDrawing" xmlns:wp="http://schemas.openxmlformats.org/drawingml/2006/wordprocessingDrawing" xmlns:w10="urn:schemas-microsoft-com:office:word" xmlns:w="http://schemas.openxmlformats.org/wordprocessingml/2006/main" xmlns:w14="http://schemas.microsoft.com/office/word/2010/wordml" xmlns:w15="http://schemas.microsoft.com/office/word/2012/wordml" xmlns:w16cid="http://schemas.microsoft.com/office/word/2016/wordml/cid" xmlns:w16se="http://schemas.microsoft.com/office/word/2015/wordml/symex" xmlns:wpg="http://schemas.microsoft.com/office/word/2010/wordprocessingGroup" xmlns:wpi="http://schemas.microsoft.com/office/word/2010/wordprocessingInk" xmlns:wne="http://schemas.microsoft.com/office/word/2006/wordml" xmlns:wps="http://schemas.microsoft.com/office/word/2010/wordprocessingShape" mc:Ignorable="w14 w15 w16se w16cid wp14">
+<w:hdr xmlns:wpc="http://schemas.microsoft.com/office/word/2010/wordprocessingCanvas" xmlns:cx="http://schemas.microsoft.com/office/drawing/2014/chartex" xmlns:cx1="http://schemas.microsoft.com/office/drawing/2015/9/8/chartex" xmlns:cx2="http://schemas.microsoft.com/office/drawing/2015/10/21/chartex" xmlns:cx3="http://schemas.microsoft.com/office/drawing/2016/5/9/chartex" xmlns:cx4="http://schemas.microsoft.com/office/drawing/2016/5/10/chartex" xmlns:cx5="http://schemas.microsoft.com/office/drawing/2016/5/11/chartex" xmlns:cx6="http://schemas.microsoft.com/office/drawing/2016/5/12/chartex" xmlns:cx7="http://schemas.microsoft.com/office/drawing/2016/5/13/chartex" xmlns:cx8="http://schemas.microsoft.com/office/drawing/2016/5/14/chartex" xmlns:mc="http://schemas.openxmlformats.org/markup-compatibility/2006" xmlns:aink="http://schemas.microsoft.com/office/drawing/2016/ink" xmlns:am3d="http://schemas.microsoft.com/office/drawing/2017/model3d" xmlns:o="urn:schemas-microsoft-com:office:office" xmlns:oel="http://schemas.microsoft.com/office/2019/extlst" xmlns:r="http://schemas.openxmlformats.org/officeDocument/2006/relationships" xmlns:m="http://schemas.openxmlformats.org/officeDocument/2006/math" xmlns:v="urn:schemas-microsoft-com:vml" xmlns:wp14="http://schemas.microsoft.com/office/word/2010/wordprocessingDrawing" xmlns:wp="http://schemas.openxmlformats.org/drawingml/2006/wordprocessingDrawing" xmlns:w10="urn:schemas-microsoft-com:office:word" xmlns:w="http://schemas.openxmlformats.org/wordprocessingml/2006/main" xmlns:w14="http://schemas.microsoft.com/office/word/2010/wordml" xmlns:w15="http://schemas.microsoft.com/office/word/2012/wordml" xmlns:w16cex="http://schemas.microsoft.com/office/word/2018/wordml/cex" xmlns:w16cid="http://schemas.microsoft.com/office/word/2016/wordml/cid" xmlns:w16="http://schemas.microsoft.com/office/word/2018/wordml" xmlns:w16du="http://schemas.microsoft.com/office/word/2023/wordml/word16du" xmlns:w16sdtdh="http://schemas.microsoft.com/office/word/2020/wordml/sdtdatahash" xmlns:w16se="http://schemas.microsoft.com/office/word/2015/wordml/symex" xmlns:wpg="http://schemas.microsoft.com/office/word/2010/wordprocessingGroup" xmlns:wpi="http://schemas.microsoft.com/office/word/2010/wordprocessingInk" xmlns:wne="http://schemas.microsoft.com/office/word/2006/wordml" xmlns:wps="http://schemas.microsoft.com/office/word/2010/wordprocessingShape" mc:Ignorable="w14 w15 w16se w16cid w16 w16cex w16sdtdh w16du wp14">
   <w:p>
     <w:pPr>
       <w:pStyle w:val="Header"/>
@@ -1354,7 +2301,7 @@
 </file>
 
 <file path=word/numbering.xml><?xml version="1.0" encoding="utf-8"?>
-<w:numbering xmlns:wpc="http://schemas.microsoft.com/office/word/2010/wordprocessingCanvas" xmlns:cx="http://schemas.microsoft.com/office/drawing/2014/chartex" xmlns:cx1="http://schemas.microsoft.com/office/drawing/2015/9/8/chartex" xmlns:cx2="http://schemas.microsoft.com/office/drawing/2015/10/21/chartex" xmlns:cx3="http://schemas.microsoft.com/office/drawing/2016/5/9/chartex" xmlns:cx4="http://schemas.microsoft.com/office/drawing/2016/5/10/chartex" xmlns:cx5="http://schemas.microsoft.com/office/drawing/2016/5/11/chartex" xmlns:cx6="http://schemas.microsoft.com/office/drawing/2016/5/12/chartex" xmlns:cx7="http://schemas.microsoft.com/office/drawing/2016/5/13/chartex" xmlns:cx8="http://schemas.microsoft.com/office/drawing/2016/5/14/chartex" xmlns:mc="http://schemas.openxmlformats.org/markup-compatibility/2006" xmlns:aink="http://schemas.microsoft.com/office/drawing/2016/ink" xmlns:am3d="http://schemas.microsoft.com/office/drawing/2017/model3d" xmlns:o="urn:schemas-microsoft-com:office:office" xmlns:r="http://schemas.openxmlformats.org/officeDocument/2006/relationships" xmlns:m="http://schemas.openxmlformats.org/officeDocument/2006/math" xmlns:v="urn:schemas-microsoft-com:vml" xmlns:wp14="http://schemas.microsoft.com/office/word/2010/wordprocessingDrawing" xmlns:wp="http://schemas.openxmlformats.org/drawingml/2006/wordprocessingDrawing" xmlns:w10="urn:schemas-microsoft-com:office:word" xmlns:w="http://schemas.openxmlformats.org/wordprocessingml/2006/main" xmlns:w14="http://schemas.microsoft.com/office/word/2010/wordml" xmlns:w15="http://schemas.microsoft.com/office/word/2012/wordml" xmlns:w16cid="http://schemas.microsoft.com/office/word/2016/wordml/cid" xmlns:w16se="http://schemas.microsoft.com/office/word/2015/wordml/symex" xmlns:wpg="http://schemas.microsoft.com/office/word/2010/wordprocessingGroup" xmlns:wpi="http://schemas.microsoft.com/office/word/2010/wordprocessingInk" xmlns:wne="http://schemas.microsoft.com/office/word/2006/wordml" xmlns:wps="http://schemas.microsoft.com/office/word/2010/wordprocessingShape" mc:Ignorable="w14 w15 w16se w16cid wp14">
+<w:numbering xmlns:wpc="http://schemas.microsoft.com/office/word/2010/wordprocessingCanvas" xmlns:cx="http://schemas.microsoft.com/office/drawing/2014/chartex" xmlns:cx1="http://schemas.microsoft.com/office/drawing/2015/9/8/chartex" xmlns:cx2="http://schemas.microsoft.com/office/drawing/2015/10/21/chartex" xmlns:cx3="http://schemas.microsoft.com/office/drawing/2016/5/9/chartex" xmlns:cx4="http://schemas.microsoft.com/office/drawing/2016/5/10/chartex" xmlns:cx5="http://schemas.microsoft.com/office/drawing/2016/5/11/chartex" xmlns:cx6="http://schemas.microsoft.com/office/drawing/2016/5/12/chartex" xmlns:cx7="http://schemas.microsoft.com/office/drawing/2016/5/13/chartex" xmlns:cx8="http://schemas.microsoft.com/office/drawing/2016/5/14/chartex" xmlns:mc="http://schemas.openxmlformats.org/markup-compatibility/2006" xmlns:aink="http://schemas.microsoft.com/office/drawing/2016/ink" xmlns:am3d="http://schemas.microsoft.com/office/drawing/2017/model3d" xmlns:o="urn:schemas-microsoft-com:office:office" xmlns:oel="http://schemas.microsoft.com/office/2019/extlst" xmlns:r="http://schemas.openxmlformats.org/officeDocument/2006/relationships" xmlns:m="http://schemas.openxmlformats.org/officeDocument/2006/math" xmlns:v="urn:schemas-microsoft-com:vml" xmlns:wp14="http://schemas.microsoft.com/office/word/2010/wordprocessingDrawing" xmlns:wp="http://schemas.openxmlformats.org/drawingml/2006/wordprocessingDrawing" xmlns:w10="urn:schemas-microsoft-com:office:word" xmlns:w="http://schemas.openxmlformats.org/wordprocessingml/2006/main" xmlns:w14="http://schemas.microsoft.com/office/word/2010/wordml" xmlns:w15="http://schemas.microsoft.com/office/word/2012/wordml" xmlns:w16cex="http://schemas.microsoft.com/office/word/2018/wordml/cex" xmlns:w16cid="http://schemas.microsoft.com/office/word/2016/wordml/cid" xmlns:w16="http://schemas.microsoft.com/office/word/2018/wordml" xmlns:w16du="http://schemas.microsoft.com/office/word/2023/wordml/word16du" xmlns:w16sdtdh="http://schemas.microsoft.com/office/word/2020/wordml/sdtdatahash" xmlns:w16se="http://schemas.microsoft.com/office/word/2015/wordml/symex" xmlns:wpg="http://schemas.microsoft.com/office/word/2010/wordprocessingGroup" xmlns:wpi="http://schemas.microsoft.com/office/word/2010/wordprocessingInk" xmlns:wne="http://schemas.microsoft.com/office/word/2006/wordml" xmlns:wps="http://schemas.microsoft.com/office/word/2010/wordprocessingShape" mc:Ignorable="w14 w15 w16se w16cid w16 w16cex w16sdtdh w16du wp14">
   <w:abstractNum w:abstractNumId="0" w15:restartNumberingAfterBreak="0">
     <w:nsid w:val="11D30FA4"/>
     <w:multiLevelType w:val="hybridMultilevel"/>
@@ -2034,29 +2981,29 @@
       </w:rPr>
     </w:lvl>
   </w:abstractNum>
-  <w:num w:numId="1">
+  <w:num w:numId="1" w16cid:durableId="1112937038">
     <w:abstractNumId w:val="1"/>
   </w:num>
-  <w:num w:numId="2">
+  <w:num w:numId="2" w16cid:durableId="859242571">
     <w:abstractNumId w:val="4"/>
   </w:num>
-  <w:num w:numId="3">
+  <w:num w:numId="3" w16cid:durableId="1660646820">
     <w:abstractNumId w:val="3"/>
   </w:num>
-  <w:num w:numId="4">
+  <w:num w:numId="4" w16cid:durableId="1673756151">
     <w:abstractNumId w:val="5"/>
   </w:num>
-  <w:num w:numId="5">
+  <w:num w:numId="5" w16cid:durableId="1460956770">
     <w:abstractNumId w:val="0"/>
   </w:num>
-  <w:num w:numId="6">
+  <w:num w:numId="6" w16cid:durableId="1355886457">
     <w:abstractNumId w:val="2"/>
   </w:num>
 </w:numbering>
 </file>
 
 <file path=word/styles.xml><?xml version="1.0" encoding="utf-8"?>
-<w:styles xmlns:mc="http://schemas.openxmlformats.org/markup-compatibility/2006" xmlns:r="http://schemas.openxmlformats.org/officeDocument/2006/relationships" xmlns:w="http://schemas.openxmlformats.org/wordprocessingml/2006/main" xmlns:w14="http://schemas.microsoft.com/office/word/2010/wordml" xmlns:w15="http://schemas.microsoft.com/office/word/2012/wordml" xmlns:w16cid="http://schemas.microsoft.com/office/word/2016/wordml/cid" xmlns:w16se="http://schemas.microsoft.com/office/word/2015/wordml/symex" mc:Ignorable="w14 w15 w16se w16cid">
+<w:styles xmlns:mc="http://schemas.openxmlformats.org/markup-compatibility/2006" xmlns:r="http://schemas.openxmlformats.org/officeDocument/2006/relationships" xmlns:w="http://schemas.openxmlformats.org/wordprocessingml/2006/main" xmlns:w14="http://schemas.microsoft.com/office/word/2010/wordml" xmlns:w15="http://schemas.microsoft.com/office/word/2012/wordml" xmlns:w16cex="http://schemas.microsoft.com/office/word/2018/wordml/cex" xmlns:w16cid="http://schemas.microsoft.com/office/word/2016/wordml/cid" xmlns:w16="http://schemas.microsoft.com/office/word/2018/wordml" xmlns:w16du="http://schemas.microsoft.com/office/word/2023/wordml/word16du" xmlns:w16sdtdh="http://schemas.microsoft.com/office/word/2020/wordml/sdtdatahash" xmlns:w16se="http://schemas.microsoft.com/office/word/2015/wordml/symex" mc:Ignorable="w14 w15 w16se w16cid w16 w16cex w16sdtdh w16du">
   <w:docDefaults>
     <w:rPrDefault>
       <w:rPr>
@@ -2178,6 +3125,7 @@
     <w:lsdException w:name="HTML Sample" w:semiHidden="1" w:unhideWhenUsed="1"/>
     <w:lsdException w:name="HTML Typewriter" w:semiHidden="1" w:unhideWhenUsed="1"/>
     <w:lsdException w:name="HTML Variable" w:semiHidden="1" w:unhideWhenUsed="1"/>
+    <w:lsdException w:name="Normal Table" w:semiHidden="1" w:unhideWhenUsed="1"/>
     <w:lsdException w:name="annotation subject" w:semiHidden="1" w:unhideWhenUsed="1"/>
     <w:lsdException w:name="No List" w:semiHidden="1" w:unhideWhenUsed="1"/>
     <w:lsdException w:name="Outline List 1" w:semiHidden="1" w:unhideWhenUsed="1"/>
@@ -2224,8 +3172,10 @@
     <w:lsdException w:name="Table Subtle 2" w:semiHidden="1" w:unhideWhenUsed="1"/>
     <w:lsdException w:name="Table Web 1" w:semiHidden="1" w:unhideWhenUsed="1"/>
     <w:lsdException w:name="Table Web 2" w:semiHidden="1" w:unhideWhenUsed="1"/>
+    <w:lsdException w:name="Table Web 3" w:semiHidden="1" w:unhideWhenUsed="1"/>
     <w:lsdException w:name="Balloon Text" w:semiHidden="1" w:unhideWhenUsed="1"/>
     <w:lsdException w:name="Table Grid" w:uiPriority="59"/>
+    <w:lsdException w:name="Table Theme" w:semiHidden="1" w:unhideWhenUsed="1"/>
     <w:lsdException w:name="Placeholder Text" w:semiHidden="1"/>
     <w:lsdException w:name="No Spacing" w:uiPriority="1" w:qFormat="1"/>
     <w:lsdException w:name="Light Shading" w:uiPriority="60"/>
@@ -2454,6 +3404,7 @@
   <w:style w:type="character" w:default="1" w:styleId="DefaultParagraphFont">
     <w:name w:val="Default Paragraph Font"/>
     <w:uiPriority w:val="1"/>
+    <w:semiHidden/>
     <w:unhideWhenUsed/>
   </w:style>
   <w:style w:type="table" w:default="1" w:styleId="TableNormal">

</xml_diff>